<commit_message>
added comment related to pushing in case of new repository created on github account
</commit_message>
<xml_diff>
--- a/GitUsageGuide.docx
+++ b/GitUsageGuide.docx
@@ -1870,6 +1870,129 @@
         </w:rPr>
         <w:t>git push –u origin</w:t>
       </w:r>
+    </w:p>
+    <w:p>
+      <w:pPr>
+        <w:shd w:val="clear" w:color="auto" w:fill="FFFFFF"/>
+        <w:rPr>
+          <w:rFonts w:ascii="Arial" w:hAnsi="Arial" w:cs="Arial"/>
+          <w:color w:val="222222"/>
+          <w:sz w:val="24"/>
+          <w:szCs w:val="24"/>
+        </w:rPr>
+      </w:pPr>
+    </w:p>
+    <w:p>
+      <w:pPr>
+        <w:shd w:val="clear" w:color="auto" w:fill="FFFFFF"/>
+        <w:rPr>
+          <w:rFonts w:ascii="Arial" w:hAnsi="Arial" w:cs="Arial"/>
+          <w:color w:val="222222"/>
+          <w:sz w:val="24"/>
+          <w:szCs w:val="24"/>
+        </w:rPr>
+      </w:pPr>
+      <w:r>
+        <w:rPr>
+          <w:rFonts w:ascii="Arial" w:hAnsi="Arial" w:cs="Arial"/>
+          <w:color w:val="222222"/>
+          <w:sz w:val="24"/>
+          <w:szCs w:val="24"/>
+        </w:rPr>
+        <w:t>** note</w:t>
+      </w:r>
+    </w:p>
+    <w:p>
+      <w:pPr>
+        <w:shd w:val="clear" w:color="auto" w:fill="FFFFFF"/>
+        <w:rPr>
+          <w:rFonts w:ascii="Arial" w:hAnsi="Arial" w:cs="Arial"/>
+          <w:color w:val="222222"/>
+          <w:sz w:val="24"/>
+          <w:szCs w:val="24"/>
+        </w:rPr>
+      </w:pPr>
+    </w:p>
+    <w:p>
+      <w:pPr>
+        <w:shd w:val="clear" w:color="auto" w:fill="FFFFFF"/>
+        <w:rPr>
+          <w:rFonts w:ascii="Arial" w:hAnsi="Arial" w:cs="Arial"/>
+          <w:color w:val="222222"/>
+          <w:sz w:val="24"/>
+          <w:szCs w:val="24"/>
+        </w:rPr>
+      </w:pPr>
+      <w:r>
+        <w:rPr>
+          <w:rFonts w:ascii="Arial" w:hAnsi="Arial" w:cs="Arial"/>
+          <w:color w:val="222222"/>
+          <w:sz w:val="24"/>
+          <w:szCs w:val="24"/>
+        </w:rPr>
+        <w:t xml:space="preserve">When you are creating a fresh repo , while pushing you need to push like following : </w:t>
+      </w:r>
+    </w:p>
+    <w:p>
+      <w:pPr>
+        <w:shd w:val="clear" w:color="auto" w:fill="FFFFFF"/>
+        <w:rPr>
+          <w:rFonts w:ascii="Arial" w:hAnsi="Arial" w:cs="Arial"/>
+          <w:color w:val="222222"/>
+          <w:sz w:val="24"/>
+          <w:szCs w:val="24"/>
+        </w:rPr>
+      </w:pPr>
+    </w:p>
+    <w:p>
+      <w:pPr>
+        <w:shd w:val="clear" w:color="auto" w:fill="F7F7F7"/>
+        <w:tabs>
+          <w:tab w:val="left" w:pos="916"/>
+          <w:tab w:val="left" w:pos="1832"/>
+          <w:tab w:val="left" w:pos="2748"/>
+          <w:tab w:val="left" w:pos="3664"/>
+          <w:tab w:val="left" w:pos="4580"/>
+          <w:tab w:val="left" w:pos="5496"/>
+          <w:tab w:val="left" w:pos="6412"/>
+          <w:tab w:val="left" w:pos="7328"/>
+          <w:tab w:val="left" w:pos="8244"/>
+          <w:tab w:val="left" w:pos="9160"/>
+          <w:tab w:val="left" w:pos="10076"/>
+          <w:tab w:val="left" w:pos="10992"/>
+          <w:tab w:val="left" w:pos="11908"/>
+          <w:tab w:val="left" w:pos="12824"/>
+          <w:tab w:val="left" w:pos="13740"/>
+          <w:tab w:val="left" w:pos="14656"/>
+        </w:tabs>
+        <w:rPr>
+          <w:rFonts w:ascii="Consolas" w:eastAsia="Times New Roman" w:hAnsi="Consolas" w:cs="Consolas"/>
+          <w:color w:val="333333"/>
+          <w:sz w:val="21"/>
+          <w:szCs w:val="21"/>
+        </w:rPr>
+      </w:pPr>
+      <w:r>
+        <w:rPr>
+          <w:rFonts w:ascii="Consolas" w:eastAsia="Times New Roman" w:hAnsi="Consolas" w:cs="Consolas"/>
+          <w:color w:val="333333"/>
+          <w:sz w:val="21"/>
+          <w:szCs w:val="21"/>
+          <w:bdr w:val="none" w:sz="0" w:space="0" w:color="auto" w:frame="1"/>
+        </w:rPr>
+        <w:t>git push -u origin master</w:t>
+      </w:r>
+    </w:p>
+    <w:p>
+      <w:pPr>
+        <w:shd w:val="clear" w:color="auto" w:fill="FFFFFF"/>
+        <w:rPr>
+          <w:rFonts w:ascii="Arial" w:hAnsi="Arial" w:cs="Arial"/>
+          <w:color w:val="222222"/>
+          <w:sz w:val="24"/>
+          <w:szCs w:val="24"/>
+        </w:rPr>
+      </w:pPr>
       <w:bookmarkStart w:id="0" w:name="_GoBack"/>
       <w:bookmarkEnd w:id="0"/>
     </w:p>
@@ -2015,7 +2138,7 @@
         </mc:Choice>
         <mc:Fallback>
           <w:pict>
-            <v:line w14:anchorId="3E7D884E" id="Straight Connector 3" o:spid="_x0000_s1026" style="position:absolute;z-index:251660800;visibility:visible;mso-wrap-style:square;mso-width-percent:0;mso-wrap-distance-left:9pt;mso-wrap-distance-top:0;mso-wrap-distance-right:9pt;mso-wrap-distance-bottom:0;mso-position-horizontal:absolute;mso-position-horizontal-relative:text;mso-position-vertical:absolute;mso-position-vertical-relative:text;mso-width-percent:0;mso-width-relative:margin" from=".75pt,10.45pt" to="452.2pt,10.45pt" o:gfxdata="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" strokecolor="maroon [3204]" strokeweight="1.5pt"/>
+            <v:line w14:anchorId="162E92E9" id="Straight Connector 3" o:spid="_x0000_s1026" style="position:absolute;z-index:251660800;visibility:visible;mso-wrap-style:square;mso-width-percent:0;mso-wrap-distance-left:9pt;mso-wrap-distance-top:0;mso-wrap-distance-right:9pt;mso-wrap-distance-bottom:0;mso-position-horizontal:absolute;mso-position-horizontal-relative:text;mso-position-vertical:absolute;mso-position-vertical-relative:text;mso-width-percent:0;mso-width-relative:margin" from=".75pt,10.45pt" to="452.2pt,10.45pt" o:gfxdata="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" strokecolor="maroon [3204]" strokeweight="1.5pt"/>
           </w:pict>
         </mc:Fallback>
       </mc:AlternateContent>
@@ -2355,7 +2478,7 @@
         </mc:Choice>
         <mc:Fallback>
           <w:pict>
-            <v:line w14:anchorId="51B59E3F" id="Straight Connector 2" o:spid="_x0000_s1026" style="position:absolute;z-index:251658752;visibility:visible;mso-wrap-style:square;mso-width-percent:0;mso-wrap-distance-left:9pt;mso-wrap-distance-top:0;mso-wrap-distance-right:9pt;mso-wrap-distance-bottom:0;mso-position-horizontal:absolute;mso-position-horizontal-relative:text;mso-position-vertical:absolute;mso-position-vertical-relative:text;mso-width-percent:0;mso-width-relative:margin" from=".75pt,2.6pt" to="452.15pt,2.6pt" o:gfxdata="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" strokecolor="maroon [3204]" strokeweight="1.5pt"/>
+            <v:line w14:anchorId="5652380A" id="Straight Connector 2" o:spid="_x0000_s1026" style="position:absolute;z-index:251658752;visibility:visible;mso-wrap-style:square;mso-width-percent:0;mso-wrap-distance-left:9pt;mso-wrap-distance-top:0;mso-wrap-distance-right:9pt;mso-wrap-distance-bottom:0;mso-position-horizontal:absolute;mso-position-horizontal-relative:text;mso-position-vertical:absolute;mso-position-vertical-relative:text;mso-width-percent:0;mso-width-relative:margin" from=".75pt,2.6pt" to="452.15pt,2.6pt" o:gfxdata="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" strokecolor="maroon [3204]" strokeweight="1.5pt"/>
           </w:pict>
         </mc:Fallback>
       </mc:AlternateContent>
@@ -3866,6 +3989,58 @@
     <w:basedOn w:val="DefaultParagraphFont"/>
     <w:rsid w:val="00517166"/>
   </w:style>
+  <w:style w:type="paragraph" w:styleId="HTMLPreformatted">
+    <w:name w:val="HTML Preformatted"/>
+    <w:basedOn w:val="Normal"/>
+    <w:link w:val="HTMLPreformattedChar"/>
+    <w:uiPriority w:val="99"/>
+    <w:semiHidden/>
+    <w:unhideWhenUsed/>
+    <w:rsid w:val="008C2700"/>
+    <w:pPr>
+      <w:tabs>
+        <w:tab w:val="left" w:pos="916"/>
+        <w:tab w:val="left" w:pos="1832"/>
+        <w:tab w:val="left" w:pos="2748"/>
+        <w:tab w:val="left" w:pos="3664"/>
+        <w:tab w:val="left" w:pos="4580"/>
+        <w:tab w:val="left" w:pos="5496"/>
+        <w:tab w:val="left" w:pos="6412"/>
+        <w:tab w:val="left" w:pos="7328"/>
+        <w:tab w:val="left" w:pos="8244"/>
+        <w:tab w:val="left" w:pos="9160"/>
+        <w:tab w:val="left" w:pos="10076"/>
+        <w:tab w:val="left" w:pos="10992"/>
+        <w:tab w:val="left" w:pos="11908"/>
+        <w:tab w:val="left" w:pos="12824"/>
+        <w:tab w:val="left" w:pos="13740"/>
+        <w:tab w:val="left" w:pos="14656"/>
+      </w:tabs>
+    </w:pPr>
+    <w:rPr>
+      <w:rFonts w:ascii="Courier New" w:eastAsia="Times New Roman" w:hAnsi="Courier New" w:cs="Courier New"/>
+      <w:sz w:val="20"/>
+      <w:szCs w:val="20"/>
+    </w:rPr>
+  </w:style>
+  <w:style w:type="character" w:customStyle="1" w:styleId="HTMLPreformattedChar">
+    <w:name w:val="HTML Preformatted Char"/>
+    <w:basedOn w:val="DefaultParagraphFont"/>
+    <w:link w:val="HTMLPreformatted"/>
+    <w:uiPriority w:val="99"/>
+    <w:semiHidden/>
+    <w:rsid w:val="008C2700"/>
+    <w:rPr>
+      <w:rFonts w:ascii="Courier New" w:eastAsia="Times New Roman" w:hAnsi="Courier New" w:cs="Courier New"/>
+      <w:sz w:val="20"/>
+      <w:szCs w:val="20"/>
+    </w:rPr>
+  </w:style>
+  <w:style w:type="character" w:customStyle="1" w:styleId="js-selectable-text">
+    <w:name w:val="js-selectable-text"/>
+    <w:basedOn w:val="DefaultParagraphFont"/>
+    <w:rsid w:val="008C2700"/>
+  </w:style>
 </w:styles>
 </file>
 
@@ -4620,7 +4795,7 @@
 </file>
 
 <file path=customXml/itemProps2.xml><?xml version="1.0" encoding="utf-8"?>
-<ds:datastoreItem xmlns:ds="http://schemas.openxmlformats.org/officeDocument/2006/customXml" ds:itemID="{A292B184-B982-41F3-8C8A-7445382727CB}">
+<ds:datastoreItem xmlns:ds="http://schemas.openxmlformats.org/officeDocument/2006/customXml" ds:itemID="{8C97B266-B1E5-4050-8C31-F3C56D71F82B}">
   <ds:schemaRefs>
     <ds:schemaRef ds:uri="http://schemas.openxmlformats.org/officeDocument/2006/bibliography"/>
   </ds:schemaRefs>

</xml_diff>

<commit_message>
changed git usage guide , chnages related with git deletion
</commit_message>
<xml_diff>
--- a/GitUsageGuide.docx
+++ b/GitUsageGuide.docx
@@ -1970,6 +1970,7 @@
           <w:color w:val="333333"/>
           <w:sz w:val="21"/>
           <w:szCs w:val="21"/>
+          <w:bdr w:val="none" w:sz="0" w:space="0" w:color="auto" w:frame="1"/>
         </w:rPr>
       </w:pPr>
       <w:r>
@@ -1985,16 +1986,445 @@
     </w:p>
     <w:p>
       <w:pPr>
-        <w:shd w:val="clear" w:color="auto" w:fill="FFFFFF"/>
-        <w:rPr>
-          <w:rFonts w:ascii="Arial" w:hAnsi="Arial" w:cs="Arial"/>
-          <w:color w:val="222222"/>
-          <w:sz w:val="24"/>
-          <w:szCs w:val="24"/>
-        </w:rPr>
-      </w:pPr>
+        <w:shd w:val="clear" w:color="auto" w:fill="F7F7F7"/>
+        <w:tabs>
+          <w:tab w:val="left" w:pos="916"/>
+          <w:tab w:val="left" w:pos="1832"/>
+          <w:tab w:val="left" w:pos="2748"/>
+          <w:tab w:val="left" w:pos="3664"/>
+          <w:tab w:val="left" w:pos="4580"/>
+          <w:tab w:val="left" w:pos="5496"/>
+          <w:tab w:val="left" w:pos="6412"/>
+          <w:tab w:val="left" w:pos="7328"/>
+          <w:tab w:val="left" w:pos="8244"/>
+          <w:tab w:val="left" w:pos="9160"/>
+          <w:tab w:val="left" w:pos="10076"/>
+          <w:tab w:val="left" w:pos="10992"/>
+          <w:tab w:val="left" w:pos="11908"/>
+          <w:tab w:val="left" w:pos="12824"/>
+          <w:tab w:val="left" w:pos="13740"/>
+          <w:tab w:val="left" w:pos="14656"/>
+        </w:tabs>
+        <w:rPr>
+          <w:rFonts w:ascii="Consolas" w:eastAsia="Times New Roman" w:hAnsi="Consolas" w:cs="Consolas"/>
+          <w:color w:val="333333"/>
+          <w:sz w:val="21"/>
+          <w:szCs w:val="21"/>
+          <w:bdr w:val="none" w:sz="0" w:space="0" w:color="auto" w:frame="1"/>
+        </w:rPr>
+      </w:pPr>
+    </w:p>
+    <w:p>
+      <w:pPr>
+        <w:shd w:val="clear" w:color="auto" w:fill="F7F7F7"/>
+        <w:tabs>
+          <w:tab w:val="left" w:pos="916"/>
+          <w:tab w:val="left" w:pos="1832"/>
+          <w:tab w:val="left" w:pos="2748"/>
+          <w:tab w:val="left" w:pos="3664"/>
+          <w:tab w:val="left" w:pos="4580"/>
+          <w:tab w:val="left" w:pos="5496"/>
+          <w:tab w:val="left" w:pos="6412"/>
+          <w:tab w:val="left" w:pos="7328"/>
+          <w:tab w:val="left" w:pos="8244"/>
+          <w:tab w:val="left" w:pos="9160"/>
+          <w:tab w:val="left" w:pos="10076"/>
+          <w:tab w:val="left" w:pos="10992"/>
+          <w:tab w:val="left" w:pos="11908"/>
+          <w:tab w:val="left" w:pos="12824"/>
+          <w:tab w:val="left" w:pos="13740"/>
+          <w:tab w:val="left" w:pos="14656"/>
+        </w:tabs>
+        <w:rPr>
+          <w:rFonts w:ascii="Consolas" w:eastAsia="Times New Roman" w:hAnsi="Consolas" w:cs="Consolas"/>
+          <w:color w:val="333333"/>
+          <w:sz w:val="21"/>
+          <w:szCs w:val="21"/>
+          <w:bdr w:val="none" w:sz="0" w:space="0" w:color="auto" w:frame="1"/>
+        </w:rPr>
+      </w:pPr>
+      <w:r>
+        <w:rPr>
+          <w:rFonts w:ascii="Consolas" w:eastAsia="Times New Roman" w:hAnsi="Consolas" w:cs="Consolas"/>
+          <w:color w:val="333333"/>
+          <w:sz w:val="21"/>
+          <w:szCs w:val="21"/>
+          <w:bdr w:val="none" w:sz="0" w:space="0" w:color="auto" w:frame="1"/>
+        </w:rPr>
+        <w:t xml:space="preserve">** note </w:t>
+      </w:r>
+    </w:p>
+    <w:p>
+      <w:pPr>
+        <w:shd w:val="clear" w:color="auto" w:fill="F7F7F7"/>
+        <w:tabs>
+          <w:tab w:val="left" w:pos="916"/>
+          <w:tab w:val="left" w:pos="1832"/>
+          <w:tab w:val="left" w:pos="2748"/>
+          <w:tab w:val="left" w:pos="3664"/>
+          <w:tab w:val="left" w:pos="4580"/>
+          <w:tab w:val="left" w:pos="5496"/>
+          <w:tab w:val="left" w:pos="6412"/>
+          <w:tab w:val="left" w:pos="7328"/>
+          <w:tab w:val="left" w:pos="8244"/>
+          <w:tab w:val="left" w:pos="9160"/>
+          <w:tab w:val="left" w:pos="10076"/>
+          <w:tab w:val="left" w:pos="10992"/>
+          <w:tab w:val="left" w:pos="11908"/>
+          <w:tab w:val="left" w:pos="12824"/>
+          <w:tab w:val="left" w:pos="13740"/>
+          <w:tab w:val="left" w:pos="14656"/>
+        </w:tabs>
+        <w:rPr>
+          <w:rFonts w:ascii="Consolas" w:eastAsia="Times New Roman" w:hAnsi="Consolas" w:cs="Consolas"/>
+          <w:color w:val="333333"/>
+          <w:sz w:val="21"/>
+          <w:szCs w:val="21"/>
+          <w:bdr w:val="none" w:sz="0" w:space="0" w:color="auto" w:frame="1"/>
+        </w:rPr>
+      </w:pPr>
+    </w:p>
+    <w:p>
+      <w:pPr>
+        <w:shd w:val="clear" w:color="auto" w:fill="F7F7F7"/>
+        <w:tabs>
+          <w:tab w:val="left" w:pos="916"/>
+          <w:tab w:val="left" w:pos="1832"/>
+          <w:tab w:val="left" w:pos="2748"/>
+          <w:tab w:val="left" w:pos="3664"/>
+          <w:tab w:val="left" w:pos="4580"/>
+          <w:tab w:val="left" w:pos="5496"/>
+          <w:tab w:val="left" w:pos="6412"/>
+          <w:tab w:val="left" w:pos="7328"/>
+          <w:tab w:val="left" w:pos="8244"/>
+          <w:tab w:val="left" w:pos="9160"/>
+          <w:tab w:val="left" w:pos="10076"/>
+          <w:tab w:val="left" w:pos="10992"/>
+          <w:tab w:val="left" w:pos="11908"/>
+          <w:tab w:val="left" w:pos="12824"/>
+          <w:tab w:val="left" w:pos="13740"/>
+          <w:tab w:val="left" w:pos="14656"/>
+        </w:tabs>
+        <w:rPr>
+          <w:rFonts w:ascii="Consolas" w:eastAsia="Times New Roman" w:hAnsi="Consolas" w:cs="Consolas"/>
+          <w:color w:val="333333"/>
+          <w:sz w:val="21"/>
+          <w:szCs w:val="21"/>
+          <w:bdr w:val="none" w:sz="0" w:space="0" w:color="auto" w:frame="1"/>
+        </w:rPr>
+      </w:pPr>
+      <w:r>
+        <w:rPr>
+          <w:rFonts w:ascii="Consolas" w:eastAsia="Times New Roman" w:hAnsi="Consolas" w:cs="Consolas"/>
+          <w:color w:val="333333"/>
+          <w:sz w:val="21"/>
+          <w:szCs w:val="21"/>
+          <w:bdr w:val="none" w:sz="0" w:space="0" w:color="auto" w:frame="1"/>
+        </w:rPr>
+        <w:t xml:space="preserve">If you face some problem related to deleting a directory , indexing it and then pushing it do following in order : </w:t>
+      </w:r>
+    </w:p>
+    <w:p>
+      <w:pPr>
+        <w:shd w:val="clear" w:color="auto" w:fill="F7F7F7"/>
+        <w:tabs>
+          <w:tab w:val="left" w:pos="916"/>
+          <w:tab w:val="left" w:pos="1832"/>
+          <w:tab w:val="left" w:pos="2748"/>
+          <w:tab w:val="left" w:pos="3664"/>
+          <w:tab w:val="left" w:pos="4580"/>
+          <w:tab w:val="left" w:pos="5496"/>
+          <w:tab w:val="left" w:pos="6412"/>
+          <w:tab w:val="left" w:pos="7328"/>
+          <w:tab w:val="left" w:pos="8244"/>
+          <w:tab w:val="left" w:pos="9160"/>
+          <w:tab w:val="left" w:pos="10076"/>
+          <w:tab w:val="left" w:pos="10992"/>
+          <w:tab w:val="left" w:pos="11908"/>
+          <w:tab w:val="left" w:pos="12824"/>
+          <w:tab w:val="left" w:pos="13740"/>
+          <w:tab w:val="left" w:pos="14656"/>
+        </w:tabs>
+        <w:rPr>
+          <w:rFonts w:ascii="Consolas" w:eastAsia="Times New Roman" w:hAnsi="Consolas" w:cs="Consolas"/>
+          <w:color w:val="333333"/>
+          <w:sz w:val="21"/>
+          <w:szCs w:val="21"/>
+          <w:bdr w:val="none" w:sz="0" w:space="0" w:color="auto" w:frame="1"/>
+        </w:rPr>
+      </w:pPr>
+    </w:p>
+    <w:p>
+      <w:pPr>
+        <w:shd w:val="clear" w:color="auto" w:fill="F7F7F7"/>
+        <w:tabs>
+          <w:tab w:val="left" w:pos="916"/>
+          <w:tab w:val="left" w:pos="1832"/>
+          <w:tab w:val="left" w:pos="2748"/>
+          <w:tab w:val="left" w:pos="3664"/>
+          <w:tab w:val="left" w:pos="4580"/>
+          <w:tab w:val="left" w:pos="5496"/>
+          <w:tab w:val="left" w:pos="6412"/>
+          <w:tab w:val="left" w:pos="7328"/>
+          <w:tab w:val="left" w:pos="8244"/>
+          <w:tab w:val="left" w:pos="9160"/>
+          <w:tab w:val="left" w:pos="10076"/>
+          <w:tab w:val="left" w:pos="10992"/>
+          <w:tab w:val="left" w:pos="11908"/>
+          <w:tab w:val="left" w:pos="12824"/>
+          <w:tab w:val="left" w:pos="13740"/>
+          <w:tab w:val="left" w:pos="14656"/>
+        </w:tabs>
+        <w:rPr>
+          <w:rFonts w:ascii="Consolas" w:eastAsia="Times New Roman" w:hAnsi="Consolas" w:cs="Consolas"/>
+          <w:color w:val="333333"/>
+          <w:sz w:val="21"/>
+          <w:szCs w:val="21"/>
+          <w:bdr w:val="none" w:sz="0" w:space="0" w:color="auto" w:frame="1"/>
+        </w:rPr>
+      </w:pPr>
+      <w:r>
+        <w:rPr>
+          <w:rFonts w:ascii="Consolas" w:eastAsia="Times New Roman" w:hAnsi="Consolas" w:cs="Consolas"/>
+          <w:color w:val="333333"/>
+          <w:sz w:val="21"/>
+          <w:szCs w:val="21"/>
+          <w:bdr w:val="none" w:sz="0" w:space="0" w:color="auto" w:frame="1"/>
+        </w:rPr>
+        <w:t>git rm –rf  , git commit –m “ “</w:t>
+      </w:r>
+    </w:p>
+    <w:p>
+      <w:pPr>
+        <w:shd w:val="clear" w:color="auto" w:fill="F7F7F7"/>
+        <w:tabs>
+          <w:tab w:val="left" w:pos="916"/>
+          <w:tab w:val="left" w:pos="1832"/>
+          <w:tab w:val="left" w:pos="2748"/>
+          <w:tab w:val="left" w:pos="3664"/>
+          <w:tab w:val="left" w:pos="4580"/>
+          <w:tab w:val="left" w:pos="5496"/>
+          <w:tab w:val="left" w:pos="6412"/>
+          <w:tab w:val="left" w:pos="7328"/>
+          <w:tab w:val="left" w:pos="8244"/>
+          <w:tab w:val="left" w:pos="9160"/>
+          <w:tab w:val="left" w:pos="10076"/>
+          <w:tab w:val="left" w:pos="10992"/>
+          <w:tab w:val="left" w:pos="11908"/>
+          <w:tab w:val="left" w:pos="12824"/>
+          <w:tab w:val="left" w:pos="13740"/>
+          <w:tab w:val="left" w:pos="14656"/>
+        </w:tabs>
+        <w:rPr>
+          <w:rFonts w:ascii="Consolas" w:eastAsia="Times New Roman" w:hAnsi="Consolas" w:cs="Consolas"/>
+          <w:color w:val="333333"/>
+          <w:sz w:val="21"/>
+          <w:szCs w:val="21"/>
+          <w:bdr w:val="none" w:sz="0" w:space="0" w:color="auto" w:frame="1"/>
+        </w:rPr>
+      </w:pPr>
+    </w:p>
+    <w:p>
+      <w:pPr>
+        <w:shd w:val="clear" w:color="auto" w:fill="F7F7F7"/>
+        <w:tabs>
+          <w:tab w:val="left" w:pos="916"/>
+          <w:tab w:val="left" w:pos="1832"/>
+          <w:tab w:val="left" w:pos="2748"/>
+          <w:tab w:val="left" w:pos="3664"/>
+          <w:tab w:val="left" w:pos="4580"/>
+          <w:tab w:val="left" w:pos="5496"/>
+          <w:tab w:val="left" w:pos="6412"/>
+          <w:tab w:val="left" w:pos="7328"/>
+          <w:tab w:val="left" w:pos="8244"/>
+          <w:tab w:val="left" w:pos="9160"/>
+          <w:tab w:val="left" w:pos="10076"/>
+          <w:tab w:val="left" w:pos="10992"/>
+          <w:tab w:val="left" w:pos="11908"/>
+          <w:tab w:val="left" w:pos="12824"/>
+          <w:tab w:val="left" w:pos="13740"/>
+          <w:tab w:val="left" w:pos="14656"/>
+        </w:tabs>
+        <w:rPr>
+          <w:rFonts w:ascii="Consolas" w:eastAsia="Times New Roman" w:hAnsi="Consolas" w:cs="Consolas"/>
+          <w:color w:val="333333"/>
+          <w:sz w:val="21"/>
+          <w:szCs w:val="21"/>
+          <w:bdr w:val="none" w:sz="0" w:space="0" w:color="auto" w:frame="1"/>
+        </w:rPr>
+      </w:pPr>
+      <w:r>
+        <w:rPr>
+          <w:rFonts w:ascii="Consolas" w:eastAsia="Times New Roman" w:hAnsi="Consolas" w:cs="Consolas"/>
+          <w:color w:val="333333"/>
+          <w:sz w:val="21"/>
+          <w:szCs w:val="21"/>
+          <w:bdr w:val="none" w:sz="0" w:space="0" w:color="auto" w:frame="1"/>
+        </w:rPr>
+        <w:t xml:space="preserve">or in the first half ( before comma ) you may also try </w:t>
+      </w:r>
+    </w:p>
+    <w:p>
+      <w:pPr>
+        <w:shd w:val="clear" w:color="auto" w:fill="F7F7F7"/>
+        <w:tabs>
+          <w:tab w:val="left" w:pos="916"/>
+          <w:tab w:val="left" w:pos="1832"/>
+          <w:tab w:val="left" w:pos="2748"/>
+          <w:tab w:val="left" w:pos="3664"/>
+          <w:tab w:val="left" w:pos="4580"/>
+          <w:tab w:val="left" w:pos="5496"/>
+          <w:tab w:val="left" w:pos="6412"/>
+          <w:tab w:val="left" w:pos="7328"/>
+          <w:tab w:val="left" w:pos="8244"/>
+          <w:tab w:val="left" w:pos="9160"/>
+          <w:tab w:val="left" w:pos="10076"/>
+          <w:tab w:val="left" w:pos="10992"/>
+          <w:tab w:val="left" w:pos="11908"/>
+          <w:tab w:val="left" w:pos="12824"/>
+          <w:tab w:val="left" w:pos="13740"/>
+          <w:tab w:val="left" w:pos="14656"/>
+        </w:tabs>
+        <w:rPr>
+          <w:rFonts w:ascii="Consolas" w:eastAsia="Times New Roman" w:hAnsi="Consolas" w:cs="Consolas"/>
+          <w:color w:val="333333"/>
+          <w:sz w:val="21"/>
+          <w:szCs w:val="21"/>
+          <w:bdr w:val="none" w:sz="0" w:space="0" w:color="auto" w:frame="1"/>
+        </w:rPr>
+      </w:pPr>
+    </w:p>
+    <w:p>
+      <w:pPr>
+        <w:shd w:val="clear" w:color="auto" w:fill="F7F7F7"/>
+        <w:tabs>
+          <w:tab w:val="left" w:pos="916"/>
+          <w:tab w:val="left" w:pos="1832"/>
+          <w:tab w:val="left" w:pos="2748"/>
+          <w:tab w:val="left" w:pos="3664"/>
+          <w:tab w:val="left" w:pos="4580"/>
+          <w:tab w:val="left" w:pos="5496"/>
+          <w:tab w:val="left" w:pos="6412"/>
+          <w:tab w:val="left" w:pos="7328"/>
+          <w:tab w:val="left" w:pos="8244"/>
+          <w:tab w:val="left" w:pos="9160"/>
+          <w:tab w:val="left" w:pos="10076"/>
+          <w:tab w:val="left" w:pos="10992"/>
+          <w:tab w:val="left" w:pos="11908"/>
+          <w:tab w:val="left" w:pos="12824"/>
+          <w:tab w:val="left" w:pos="13740"/>
+          <w:tab w:val="left" w:pos="14656"/>
+        </w:tabs>
+        <w:rPr>
+          <w:rFonts w:ascii="Consolas" w:eastAsia="Times New Roman" w:hAnsi="Consolas" w:cs="Consolas"/>
+          <w:color w:val="333333"/>
+          <w:sz w:val="21"/>
+          <w:szCs w:val="21"/>
+          <w:bdr w:val="none" w:sz="0" w:space="0" w:color="auto" w:frame="1"/>
+        </w:rPr>
+      </w:pPr>
+      <w:r>
+        <w:rPr>
+          <w:rFonts w:ascii="Consolas" w:eastAsia="Times New Roman" w:hAnsi="Consolas" w:cs="Consolas"/>
+          <w:color w:val="333333"/>
+          <w:sz w:val="21"/>
+          <w:szCs w:val="21"/>
+          <w:bdr w:val="none" w:sz="0" w:space="0" w:color="auto" w:frame="1"/>
+        </w:rPr>
+        <w:t xml:space="preserve">git add –u </w:t>
+      </w:r>
+    </w:p>
+    <w:p>
+      <w:pPr>
+        <w:shd w:val="clear" w:color="auto" w:fill="F7F7F7"/>
+        <w:tabs>
+          <w:tab w:val="left" w:pos="916"/>
+          <w:tab w:val="left" w:pos="1832"/>
+          <w:tab w:val="left" w:pos="2748"/>
+          <w:tab w:val="left" w:pos="3664"/>
+          <w:tab w:val="left" w:pos="4580"/>
+          <w:tab w:val="left" w:pos="5496"/>
+          <w:tab w:val="left" w:pos="6412"/>
+          <w:tab w:val="left" w:pos="7328"/>
+          <w:tab w:val="left" w:pos="8244"/>
+          <w:tab w:val="left" w:pos="9160"/>
+          <w:tab w:val="left" w:pos="10076"/>
+          <w:tab w:val="left" w:pos="10992"/>
+          <w:tab w:val="left" w:pos="11908"/>
+          <w:tab w:val="left" w:pos="12824"/>
+          <w:tab w:val="left" w:pos="13740"/>
+          <w:tab w:val="left" w:pos="14656"/>
+        </w:tabs>
+        <w:rPr>
+          <w:rFonts w:ascii="Consolas" w:eastAsia="Times New Roman" w:hAnsi="Consolas" w:cs="Consolas"/>
+          <w:color w:val="333333"/>
+          <w:sz w:val="21"/>
+          <w:szCs w:val="21"/>
+          <w:bdr w:val="none" w:sz="0" w:space="0" w:color="auto" w:frame="1"/>
+        </w:rPr>
+      </w:pPr>
+      <w:r>
+        <w:rPr>
+          <w:rFonts w:ascii="Consolas" w:eastAsia="Times New Roman" w:hAnsi="Consolas" w:cs="Consolas"/>
+          <w:color w:val="333333"/>
+          <w:sz w:val="21"/>
+          <w:szCs w:val="21"/>
+          <w:bdr w:val="none" w:sz="0" w:space="0" w:color="auto" w:frame="1"/>
+        </w:rPr>
+        <w:t>or</w:t>
+      </w:r>
+    </w:p>
+    <w:p>
+      <w:pPr>
+        <w:shd w:val="clear" w:color="auto" w:fill="F7F7F7"/>
+        <w:tabs>
+          <w:tab w:val="left" w:pos="916"/>
+          <w:tab w:val="left" w:pos="1832"/>
+          <w:tab w:val="left" w:pos="2748"/>
+          <w:tab w:val="left" w:pos="3664"/>
+          <w:tab w:val="left" w:pos="4580"/>
+          <w:tab w:val="left" w:pos="5496"/>
+          <w:tab w:val="left" w:pos="6412"/>
+          <w:tab w:val="left" w:pos="7328"/>
+          <w:tab w:val="left" w:pos="8244"/>
+          <w:tab w:val="left" w:pos="9160"/>
+          <w:tab w:val="left" w:pos="10076"/>
+          <w:tab w:val="left" w:pos="10992"/>
+          <w:tab w:val="left" w:pos="11908"/>
+          <w:tab w:val="left" w:pos="12824"/>
+          <w:tab w:val="left" w:pos="13740"/>
+          <w:tab w:val="left" w:pos="14656"/>
+        </w:tabs>
+        <w:rPr>
+          <w:rFonts w:ascii="Consolas" w:eastAsia="Times New Roman" w:hAnsi="Consolas" w:cs="Consolas"/>
+          <w:color w:val="333333"/>
+          <w:sz w:val="21"/>
+          <w:szCs w:val="21"/>
+        </w:rPr>
+      </w:pPr>
+      <w:r>
+        <w:rPr>
+          <w:rFonts w:ascii="Consolas" w:eastAsia="Times New Roman" w:hAnsi="Consolas" w:cs="Consolas"/>
+          <w:color w:val="333333"/>
+          <w:sz w:val="21"/>
+          <w:szCs w:val="21"/>
+          <w:bdr w:val="none" w:sz="0" w:space="0" w:color="auto" w:frame="1"/>
+        </w:rPr>
+        <w:t>git add –A and  then commit . After doing all this it worked , don’t know it was due to rm –rf only or due to last two commands.</w:t>
+      </w:r>
       <w:bookmarkStart w:id="0" w:name="_GoBack"/>
       <w:bookmarkEnd w:id="0"/>
+    </w:p>
+    <w:p>
+      <w:pPr>
+        <w:shd w:val="clear" w:color="auto" w:fill="FFFFFF"/>
+        <w:rPr>
+          <w:rFonts w:ascii="Arial" w:hAnsi="Arial" w:cs="Arial"/>
+          <w:color w:val="222222"/>
+          <w:sz w:val="24"/>
+          <w:szCs w:val="24"/>
+        </w:rPr>
+      </w:pPr>
     </w:p>
     <w:p>
       <w:pPr>
@@ -2138,7 +2568,7 @@
         </mc:Choice>
         <mc:Fallback>
           <w:pict>
-            <v:line w14:anchorId="162E92E9" id="Straight Connector 3" o:spid="_x0000_s1026" style="position:absolute;z-index:251660800;visibility:visible;mso-wrap-style:square;mso-width-percent:0;mso-wrap-distance-left:9pt;mso-wrap-distance-top:0;mso-wrap-distance-right:9pt;mso-wrap-distance-bottom:0;mso-position-horizontal:absolute;mso-position-horizontal-relative:text;mso-position-vertical:absolute;mso-position-vertical-relative:text;mso-width-percent:0;mso-width-relative:margin" from=".75pt,10.45pt" to="452.2pt,10.45pt" o:gfxdata="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" strokecolor="maroon [3204]" strokeweight="1.5pt"/>
+            <v:line w14:anchorId="3E4F17E6" id="Straight Connector 3" o:spid="_x0000_s1026" style="position:absolute;z-index:251660800;visibility:visible;mso-wrap-style:square;mso-width-percent:0;mso-wrap-distance-left:9pt;mso-wrap-distance-top:0;mso-wrap-distance-right:9pt;mso-wrap-distance-bottom:0;mso-position-horizontal:absolute;mso-position-horizontal-relative:text;mso-position-vertical:absolute;mso-position-vertical-relative:text;mso-width-percent:0;mso-width-relative:margin" from=".75pt,10.45pt" to="452.2pt,10.45pt" o:gfxdata="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" strokecolor="maroon [3204]" strokeweight="1.5pt"/>
           </w:pict>
         </mc:Fallback>
       </mc:AlternateContent>
@@ -2478,7 +2908,7 @@
         </mc:Choice>
         <mc:Fallback>
           <w:pict>
-            <v:line w14:anchorId="5652380A" id="Straight Connector 2" o:spid="_x0000_s1026" style="position:absolute;z-index:251658752;visibility:visible;mso-wrap-style:square;mso-width-percent:0;mso-wrap-distance-left:9pt;mso-wrap-distance-top:0;mso-wrap-distance-right:9pt;mso-wrap-distance-bottom:0;mso-position-horizontal:absolute;mso-position-horizontal-relative:text;mso-position-vertical:absolute;mso-position-vertical-relative:text;mso-width-percent:0;mso-width-relative:margin" from=".75pt,2.6pt" to="452.15pt,2.6pt" o:gfxdata="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" strokecolor="maroon [3204]" strokeweight="1.5pt"/>
+            <v:line w14:anchorId="05B4A272" id="Straight Connector 2" o:spid="_x0000_s1026" style="position:absolute;z-index:251658752;visibility:visible;mso-wrap-style:square;mso-width-percent:0;mso-wrap-distance-left:9pt;mso-wrap-distance-top:0;mso-wrap-distance-right:9pt;mso-wrap-distance-bottom:0;mso-position-horizontal:absolute;mso-position-horizontal-relative:text;mso-position-vertical:absolute;mso-position-vertical-relative:text;mso-width-percent:0;mso-width-relative:margin" from=".75pt,2.6pt" to="452.15pt,2.6pt" o:gfxdata="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" strokecolor="maroon [3204]" strokeweight="1.5pt"/>
           </w:pict>
         </mc:Fallback>
       </mc:AlternateContent>
@@ -4795,7 +5225,7 @@
 </file>
 
 <file path=customXml/itemProps2.xml><?xml version="1.0" encoding="utf-8"?>
-<ds:datastoreItem xmlns:ds="http://schemas.openxmlformats.org/officeDocument/2006/customXml" ds:itemID="{8C97B266-B1E5-4050-8C31-F3C56D71F82B}">
+<ds:datastoreItem xmlns:ds="http://schemas.openxmlformats.org/officeDocument/2006/customXml" ds:itemID="{B9725F9C-4C21-41A0-85EF-0ECD8F83D51D}">
   <ds:schemaRefs>
     <ds:schemaRef ds:uri="http://schemas.openxmlformats.org/officeDocument/2006/bibliography"/>
   </ds:schemaRefs>

</xml_diff>

<commit_message>
deleted should be done using git rm in usage guide
</commit_message>
<xml_diff>
--- a/GitUsageGuide.docx
+++ b/GitUsageGuide.docx
@@ -2191,8 +2191,10 @@
           <w:szCs w:val="21"/>
           <w:bdr w:val="none" w:sz="0" w:space="0" w:color="auto" w:frame="1"/>
         </w:rPr>
-        <w:t>git rm –rf  , git commit –m “ “</w:t>
-      </w:r>
+        <w:t xml:space="preserve">First of all ,its better to delete using git rm related commands </w:t>
+      </w:r>
+      <w:bookmarkStart w:id="0" w:name="_GoBack"/>
+      <w:bookmarkEnd w:id="0"/>
     </w:p>
     <w:p>
       <w:pPr>
@@ -2261,7 +2263,7 @@
           <w:szCs w:val="21"/>
           <w:bdr w:val="none" w:sz="0" w:space="0" w:color="auto" w:frame="1"/>
         </w:rPr>
-        <w:t xml:space="preserve">or in the first half ( before comma ) you may also try </w:t>
+        <w:t>git rm –rf  , git commit –m “ “</w:t>
       </w:r>
     </w:p>
     <w:p>
@@ -2331,7 +2333,7 @@
           <w:szCs w:val="21"/>
           <w:bdr w:val="none" w:sz="0" w:space="0" w:color="auto" w:frame="1"/>
         </w:rPr>
-        <w:t xml:space="preserve">git add –u </w:t>
+        <w:t xml:space="preserve">or in the first half ( before comma ) you may also try </w:t>
       </w:r>
     </w:p>
     <w:p>
@@ -2363,16 +2365,6 @@
           <w:bdr w:val="none" w:sz="0" w:space="0" w:color="auto" w:frame="1"/>
         </w:rPr>
       </w:pPr>
-      <w:r>
-        <w:rPr>
-          <w:rFonts w:ascii="Consolas" w:eastAsia="Times New Roman" w:hAnsi="Consolas" w:cs="Consolas"/>
-          <w:color w:val="333333"/>
-          <w:sz w:val="21"/>
-          <w:szCs w:val="21"/>
-          <w:bdr w:val="none" w:sz="0" w:space="0" w:color="auto" w:frame="1"/>
-        </w:rPr>
-        <w:t>or</w:t>
-      </w:r>
     </w:p>
     <w:p>
       <w:pPr>
@@ -2400,6 +2392,7 @@
           <w:color w:val="333333"/>
           <w:sz w:val="21"/>
           <w:szCs w:val="21"/>
+          <w:bdr w:val="none" w:sz="0" w:space="0" w:color="auto" w:frame="1"/>
         </w:rPr>
       </w:pPr>
       <w:r>
@@ -2410,10 +2403,87 @@
           <w:szCs w:val="21"/>
           <w:bdr w:val="none" w:sz="0" w:space="0" w:color="auto" w:frame="1"/>
         </w:rPr>
+        <w:t xml:space="preserve">git add –u </w:t>
+      </w:r>
+    </w:p>
+    <w:p>
+      <w:pPr>
+        <w:shd w:val="clear" w:color="auto" w:fill="F7F7F7"/>
+        <w:tabs>
+          <w:tab w:val="left" w:pos="916"/>
+          <w:tab w:val="left" w:pos="1832"/>
+          <w:tab w:val="left" w:pos="2748"/>
+          <w:tab w:val="left" w:pos="3664"/>
+          <w:tab w:val="left" w:pos="4580"/>
+          <w:tab w:val="left" w:pos="5496"/>
+          <w:tab w:val="left" w:pos="6412"/>
+          <w:tab w:val="left" w:pos="7328"/>
+          <w:tab w:val="left" w:pos="8244"/>
+          <w:tab w:val="left" w:pos="9160"/>
+          <w:tab w:val="left" w:pos="10076"/>
+          <w:tab w:val="left" w:pos="10992"/>
+          <w:tab w:val="left" w:pos="11908"/>
+          <w:tab w:val="left" w:pos="12824"/>
+          <w:tab w:val="left" w:pos="13740"/>
+          <w:tab w:val="left" w:pos="14656"/>
+        </w:tabs>
+        <w:rPr>
+          <w:rFonts w:ascii="Consolas" w:eastAsia="Times New Roman" w:hAnsi="Consolas" w:cs="Consolas"/>
+          <w:color w:val="333333"/>
+          <w:sz w:val="21"/>
+          <w:szCs w:val="21"/>
+          <w:bdr w:val="none" w:sz="0" w:space="0" w:color="auto" w:frame="1"/>
+        </w:rPr>
+      </w:pPr>
+      <w:r>
+        <w:rPr>
+          <w:rFonts w:ascii="Consolas" w:eastAsia="Times New Roman" w:hAnsi="Consolas" w:cs="Consolas"/>
+          <w:color w:val="333333"/>
+          <w:sz w:val="21"/>
+          <w:szCs w:val="21"/>
+          <w:bdr w:val="none" w:sz="0" w:space="0" w:color="auto" w:frame="1"/>
+        </w:rPr>
+        <w:t>or</w:t>
+      </w:r>
+    </w:p>
+    <w:p>
+      <w:pPr>
+        <w:shd w:val="clear" w:color="auto" w:fill="F7F7F7"/>
+        <w:tabs>
+          <w:tab w:val="left" w:pos="916"/>
+          <w:tab w:val="left" w:pos="1832"/>
+          <w:tab w:val="left" w:pos="2748"/>
+          <w:tab w:val="left" w:pos="3664"/>
+          <w:tab w:val="left" w:pos="4580"/>
+          <w:tab w:val="left" w:pos="5496"/>
+          <w:tab w:val="left" w:pos="6412"/>
+          <w:tab w:val="left" w:pos="7328"/>
+          <w:tab w:val="left" w:pos="8244"/>
+          <w:tab w:val="left" w:pos="9160"/>
+          <w:tab w:val="left" w:pos="10076"/>
+          <w:tab w:val="left" w:pos="10992"/>
+          <w:tab w:val="left" w:pos="11908"/>
+          <w:tab w:val="left" w:pos="12824"/>
+          <w:tab w:val="left" w:pos="13740"/>
+          <w:tab w:val="left" w:pos="14656"/>
+        </w:tabs>
+        <w:rPr>
+          <w:rFonts w:ascii="Consolas" w:eastAsia="Times New Roman" w:hAnsi="Consolas" w:cs="Consolas"/>
+          <w:color w:val="333333"/>
+          <w:sz w:val="21"/>
+          <w:szCs w:val="21"/>
+        </w:rPr>
+      </w:pPr>
+      <w:r>
+        <w:rPr>
+          <w:rFonts w:ascii="Consolas" w:eastAsia="Times New Roman" w:hAnsi="Consolas" w:cs="Consolas"/>
+          <w:color w:val="333333"/>
+          <w:sz w:val="21"/>
+          <w:szCs w:val="21"/>
+          <w:bdr w:val="none" w:sz="0" w:space="0" w:color="auto" w:frame="1"/>
+        </w:rPr>
         <w:t>git add –A and  then commit . After doing all this it worked , don’t know it was due to rm –rf only or due to last two commands.</w:t>
       </w:r>
-      <w:bookmarkStart w:id="0" w:name="_GoBack"/>
-      <w:bookmarkEnd w:id="0"/>
     </w:p>
     <w:p>
       <w:pPr>
@@ -2568,7 +2638,7 @@
         </mc:Choice>
         <mc:Fallback>
           <w:pict>
-            <v:line w14:anchorId="3E4F17E6" id="Straight Connector 3" o:spid="_x0000_s1026" style="position:absolute;z-index:251660800;visibility:visible;mso-wrap-style:square;mso-width-percent:0;mso-wrap-distance-left:9pt;mso-wrap-distance-top:0;mso-wrap-distance-right:9pt;mso-wrap-distance-bottom:0;mso-position-horizontal:absolute;mso-position-horizontal-relative:text;mso-position-vertical:absolute;mso-position-vertical-relative:text;mso-width-percent:0;mso-width-relative:margin" from=".75pt,10.45pt" to="452.2pt,10.45pt" o:gfxdata="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" strokecolor="maroon [3204]" strokeweight="1.5pt"/>
+            <v:line w14:anchorId="5E765B87" id="Straight Connector 3" o:spid="_x0000_s1026" style="position:absolute;z-index:251660800;visibility:visible;mso-wrap-style:square;mso-width-percent:0;mso-wrap-distance-left:9pt;mso-wrap-distance-top:0;mso-wrap-distance-right:9pt;mso-wrap-distance-bottom:0;mso-position-horizontal:absolute;mso-position-horizontal-relative:text;mso-position-vertical:absolute;mso-position-vertical-relative:text;mso-width-percent:0;mso-width-relative:margin" from=".75pt,10.45pt" to="452.2pt,10.45pt" o:gfxdata="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" strokecolor="maroon [3204]" strokeweight="1.5pt"/>
           </w:pict>
         </mc:Fallback>
       </mc:AlternateContent>
@@ -2908,7 +2978,7 @@
         </mc:Choice>
         <mc:Fallback>
           <w:pict>
-            <v:line w14:anchorId="05B4A272" id="Straight Connector 2" o:spid="_x0000_s1026" style="position:absolute;z-index:251658752;visibility:visible;mso-wrap-style:square;mso-width-percent:0;mso-wrap-distance-left:9pt;mso-wrap-distance-top:0;mso-wrap-distance-right:9pt;mso-wrap-distance-bottom:0;mso-position-horizontal:absolute;mso-position-horizontal-relative:text;mso-position-vertical:absolute;mso-position-vertical-relative:text;mso-width-percent:0;mso-width-relative:margin" from=".75pt,2.6pt" to="452.15pt,2.6pt" o:gfxdata="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" strokecolor="maroon [3204]" strokeweight="1.5pt"/>
+            <v:line w14:anchorId="3781A2A4" id="Straight Connector 2" o:spid="_x0000_s1026" style="position:absolute;z-index:251658752;visibility:visible;mso-wrap-style:square;mso-width-percent:0;mso-wrap-distance-left:9pt;mso-wrap-distance-top:0;mso-wrap-distance-right:9pt;mso-wrap-distance-bottom:0;mso-position-horizontal:absolute;mso-position-horizontal-relative:text;mso-position-vertical:absolute;mso-position-vertical-relative:text;mso-width-percent:0;mso-width-relative:margin" from=".75pt,2.6pt" to="452.15pt,2.6pt" o:gfxdata="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" strokecolor="maroon [3204]" strokeweight="1.5pt"/>
           </w:pict>
         </mc:Fallback>
       </mc:AlternateContent>
@@ -5225,7 +5295,7 @@
 </file>
 
 <file path=customXml/itemProps2.xml><?xml version="1.0" encoding="utf-8"?>
-<ds:datastoreItem xmlns:ds="http://schemas.openxmlformats.org/officeDocument/2006/customXml" ds:itemID="{B9725F9C-4C21-41A0-85EF-0ECD8F83D51D}">
+<ds:datastoreItem xmlns:ds="http://schemas.openxmlformats.org/officeDocument/2006/customXml" ds:itemID="{32680415-DFDF-4DE0-BB59-2D6B62DA39F4}">
   <ds:schemaRefs>
     <ds:schemaRef ds:uri="http://schemas.openxmlformats.org/officeDocument/2006/bibliography"/>
   </ds:schemaRefs>

</xml_diff>